<commit_message>
Maj plantest et ajout DAT h5
</commit_message>
<xml_diff>
--- a/Cahier des charges/CDC_DouvrinBourree_POKHEIR.docx
+++ b/Cahier des charges/CDC_DouvrinBourree_POKHEIR.docx
@@ -9,6 +9,8 @@
           <w:sz w:val="44"/>
         </w:rPr>
       </w:pPr>
+      <w:bookmarkStart w:id="0" w:name="_GoBack"/>
+      <w:bookmarkEnd w:id="0"/>
       <w:r>
         <w:rPr>
           <w:sz w:val="44"/>
@@ -1024,6 +1026,7 @@
           <w:docPartUnique/>
         </w:docPartObj>
       </w:sdtPr>
+      <w:sdtEndPr/>
       <w:sdtContent>
         <w:p>
           <w:pPr>
@@ -1535,7 +1538,7 @@
                 <w:noProof/>
                 <w:webHidden/>
               </w:rPr>
-              <w:t>3</w:t>
+              <w:t>4</w:t>
             </w:r>
             <w:r>
               <w:rPr>
@@ -1619,7 +1622,7 @@
                 <w:noProof/>
                 <w:webHidden/>
               </w:rPr>
-              <w:t>3</w:t>
+              <w:t>5</w:t>
             </w:r>
             <w:r>
               <w:rPr>
@@ -1703,7 +1706,7 @@
                 <w:noProof/>
                 <w:webHidden/>
               </w:rPr>
-              <w:t>4</w:t>
+              <w:t>5</w:t>
             </w:r>
             <w:r>
               <w:rPr>
@@ -1787,7 +1790,7 @@
                 <w:noProof/>
                 <w:webHidden/>
               </w:rPr>
-              <w:t>4</w:t>
+              <w:t>5</w:t>
             </w:r>
             <w:r>
               <w:rPr>
@@ -1871,7 +1874,7 @@
                 <w:noProof/>
                 <w:webHidden/>
               </w:rPr>
-              <w:t>4</w:t>
+              <w:t>5</w:t>
             </w:r>
             <w:r>
               <w:rPr>
@@ -1955,7 +1958,7 @@
                 <w:noProof/>
                 <w:webHidden/>
               </w:rPr>
-              <w:t>4</w:t>
+              <w:t>5</w:t>
             </w:r>
             <w:r>
               <w:rPr>
@@ -2039,7 +2042,7 @@
                 <w:noProof/>
                 <w:webHidden/>
               </w:rPr>
-              <w:t>5</w:t>
+              <w:t>6</w:t>
             </w:r>
             <w:r>
               <w:rPr>
@@ -2123,7 +2126,7 @@
                 <w:noProof/>
                 <w:webHidden/>
               </w:rPr>
-              <w:t>5</w:t>
+              <w:t>6</w:t>
             </w:r>
             <w:r>
               <w:rPr>
@@ -2207,7 +2210,7 @@
                 <w:noProof/>
                 <w:webHidden/>
               </w:rPr>
-              <w:t>5</w:t>
+              <w:t>6</w:t>
             </w:r>
             <w:r>
               <w:rPr>
@@ -2291,7 +2294,7 @@
                 <w:noProof/>
                 <w:webHidden/>
               </w:rPr>
-              <w:t>5</w:t>
+              <w:t>7</w:t>
             </w:r>
             <w:r>
               <w:rPr>
@@ -2375,7 +2378,7 @@
                 <w:noProof/>
                 <w:webHidden/>
               </w:rPr>
-              <w:t>5</w:t>
+              <w:t>7</w:t>
             </w:r>
             <w:r>
               <w:rPr>
@@ -2459,7 +2462,7 @@
                 <w:noProof/>
                 <w:webHidden/>
               </w:rPr>
-              <w:t>5</w:t>
+              <w:t>7</w:t>
             </w:r>
             <w:r>
               <w:rPr>
@@ -2543,7 +2546,7 @@
                 <w:noProof/>
                 <w:webHidden/>
               </w:rPr>
-              <w:t>5</w:t>
+              <w:t>7</w:t>
             </w:r>
             <w:r>
               <w:rPr>
@@ -2627,7 +2630,7 @@
                 <w:noProof/>
                 <w:webHidden/>
               </w:rPr>
-              <w:t>6</w:t>
+              <w:t>8</w:t>
             </w:r>
             <w:r>
               <w:rPr>
@@ -2656,41 +2659,41 @@
       <w:pPr>
         <w:pStyle w:val="Titre1"/>
       </w:pPr>
-      <w:bookmarkStart w:id="0" w:name="_Toc315945698"/>
-      <w:bookmarkStart w:id="1" w:name="_Toc315946088"/>
-      <w:bookmarkStart w:id="2" w:name="_Toc430883386"/>
-      <w:bookmarkStart w:id="3" w:name="_Toc315941788"/>
+      <w:bookmarkStart w:id="1" w:name="_Toc315945698"/>
+      <w:bookmarkStart w:id="2" w:name="_Toc315946088"/>
+      <w:bookmarkStart w:id="3" w:name="_Toc430883386"/>
+      <w:bookmarkStart w:id="4" w:name="_Toc315941788"/>
       <w:r>
         <w:lastRenderedPageBreak/>
         <w:t>Présentation générale du projet</w:t>
       </w:r>
-      <w:bookmarkEnd w:id="0"/>
       <w:bookmarkEnd w:id="1"/>
       <w:bookmarkEnd w:id="2"/>
+      <w:bookmarkEnd w:id="3"/>
       <w:r>
         <w:t xml:space="preserve"> </w:t>
       </w:r>
-      <w:bookmarkEnd w:id="3"/>
+      <w:bookmarkEnd w:id="4"/>
     </w:p>
     <w:p>
       <w:pPr>
         <w:pStyle w:val="Titre2"/>
         <w:jc w:val="both"/>
       </w:pPr>
-      <w:bookmarkStart w:id="4" w:name="_Toc315941789"/>
-      <w:bookmarkStart w:id="5" w:name="_Toc315945699"/>
-      <w:bookmarkStart w:id="6" w:name="_Toc315946089"/>
-      <w:bookmarkStart w:id="7" w:name="_Toc430883387"/>
+      <w:bookmarkStart w:id="5" w:name="_Toc315941789"/>
+      <w:bookmarkStart w:id="6" w:name="_Toc315945699"/>
+      <w:bookmarkStart w:id="7" w:name="_Toc315946089"/>
+      <w:bookmarkStart w:id="8" w:name="_Toc430883387"/>
       <w:r>
         <w:t>P</w:t>
       </w:r>
       <w:r>
         <w:t xml:space="preserve">résentation du client </w:t>
       </w:r>
-      <w:bookmarkEnd w:id="4"/>
       <w:bookmarkEnd w:id="5"/>
       <w:bookmarkEnd w:id="6"/>
       <w:bookmarkEnd w:id="7"/>
+      <w:bookmarkEnd w:id="8"/>
     </w:p>
     <w:p/>
     <w:p>
@@ -2727,10 +2730,10 @@
         <w:pStyle w:val="Titre2"/>
         <w:jc w:val="both"/>
       </w:pPr>
-      <w:bookmarkStart w:id="8" w:name="_Toc315941790"/>
-      <w:bookmarkStart w:id="9" w:name="_Toc315945700"/>
-      <w:bookmarkStart w:id="10" w:name="_Toc315946090"/>
-      <w:bookmarkStart w:id="11" w:name="_Toc430883388"/>
+      <w:bookmarkStart w:id="9" w:name="_Toc315941790"/>
+      <w:bookmarkStart w:id="10" w:name="_Toc315945700"/>
+      <w:bookmarkStart w:id="11" w:name="_Toc315946090"/>
+      <w:bookmarkStart w:id="12" w:name="_Toc430883388"/>
       <w:r>
         <w:t>Objectifs</w:t>
       </w:r>
@@ -2746,24 +2749,24 @@
       <w:r>
         <w:t xml:space="preserve"> du projet</w:t>
       </w:r>
-      <w:bookmarkEnd w:id="8"/>
       <w:bookmarkEnd w:id="9"/>
       <w:bookmarkEnd w:id="10"/>
       <w:bookmarkEnd w:id="11"/>
+      <w:bookmarkEnd w:id="12"/>
     </w:p>
     <w:p>
       <w:pPr>
         <w:pStyle w:val="Titre3"/>
         <w:jc w:val="both"/>
       </w:pPr>
-      <w:bookmarkStart w:id="12" w:name="_Toc430883389"/>
+      <w:bookmarkStart w:id="13" w:name="_Toc430883389"/>
       <w:r>
         <w:t xml:space="preserve">Diagnostics </w:t>
       </w:r>
       <w:r>
         <w:t>du système actuel</w:t>
       </w:r>
-      <w:bookmarkEnd w:id="12"/>
+      <w:bookmarkEnd w:id="13"/>
     </w:p>
     <w:p/>
     <w:p>
@@ -2791,14 +2794,14 @@
         <w:pStyle w:val="Titre3"/>
         <w:jc w:val="both"/>
       </w:pPr>
-      <w:bookmarkStart w:id="13" w:name="_Toc430883390"/>
-      <w:bookmarkStart w:id="14" w:name="_Toc315941791"/>
-      <w:bookmarkStart w:id="15" w:name="_Toc315945701"/>
-      <w:bookmarkStart w:id="16" w:name="_Toc315946091"/>
+      <w:bookmarkStart w:id="14" w:name="_Toc430883390"/>
+      <w:bookmarkStart w:id="15" w:name="_Toc315941791"/>
+      <w:bookmarkStart w:id="16" w:name="_Toc315945701"/>
+      <w:bookmarkStart w:id="17" w:name="_Toc315946091"/>
       <w:r>
         <w:t>Objectifs du projet</w:t>
       </w:r>
-      <w:bookmarkEnd w:id="13"/>
+      <w:bookmarkEnd w:id="14"/>
     </w:p>
     <w:p/>
     <w:p>
@@ -2851,12 +2854,12 @@
         <w:pStyle w:val="Titre3"/>
         <w:jc w:val="both"/>
       </w:pPr>
-      <w:bookmarkStart w:id="17" w:name="_Toc430883391"/>
+      <w:bookmarkStart w:id="18" w:name="_Toc430883391"/>
       <w:r>
         <w:lastRenderedPageBreak/>
         <w:t>Fonctionnalités du projet</w:t>
       </w:r>
-      <w:bookmarkEnd w:id="17"/>
+      <w:bookmarkEnd w:id="18"/>
     </w:p>
     <w:p/>
     <w:tbl>
@@ -2965,10 +2968,7 @@
               <w:t>, lots à gagner, calendrier, vainqueurs des derniers tournois.</w:t>
             </w:r>
             <w:r>
-              <w:t xml:space="preserve"> </w:t>
-            </w:r>
-            <w:r>
-              <w:t>Flux frontoffice.</w:t>
+              <w:t xml:space="preserve"> Flux frontoffice.</w:t>
             </w:r>
           </w:p>
         </w:tc>
@@ -3284,7 +3284,7 @@
         <w:pStyle w:val="Titre2"/>
         <w:jc w:val="both"/>
       </w:pPr>
-      <w:bookmarkStart w:id="18" w:name="_Toc430883392"/>
+      <w:bookmarkStart w:id="19" w:name="_Toc430883392"/>
       <w:r>
         <w:lastRenderedPageBreak/>
         <w:t>S</w:t>
@@ -3292,10 +3292,10 @@
       <w:r>
         <w:t>ituation du projet au sein du système d’information existant</w:t>
       </w:r>
-      <w:bookmarkEnd w:id="14"/>
       <w:bookmarkEnd w:id="15"/>
       <w:bookmarkEnd w:id="16"/>
-      <w:bookmarkEnd w:id="18"/>
+      <w:bookmarkEnd w:id="17"/>
+      <w:bookmarkEnd w:id="19"/>
     </w:p>
     <w:p/>
     <w:p>
@@ -3314,62 +3314,62 @@
         <w:pStyle w:val="Titre2"/>
         <w:jc w:val="both"/>
       </w:pPr>
-      <w:bookmarkStart w:id="19" w:name="_Toc430883393"/>
-      <w:bookmarkStart w:id="20" w:name="_Toc315945703"/>
-      <w:bookmarkStart w:id="21" w:name="_Toc315946093"/>
+      <w:bookmarkStart w:id="20" w:name="_Toc430883393"/>
+      <w:bookmarkStart w:id="21" w:name="_Toc315945703"/>
+      <w:bookmarkStart w:id="22" w:name="_Toc315946093"/>
       <w:r>
         <w:t>Descriptions des contraintes</w:t>
       </w:r>
-      <w:bookmarkEnd w:id="19"/>
+      <w:bookmarkEnd w:id="20"/>
     </w:p>
     <w:p>
       <w:pPr>
         <w:pStyle w:val="Titre3"/>
         <w:jc w:val="both"/>
       </w:pPr>
-      <w:bookmarkStart w:id="22" w:name="_Toc430883394"/>
+      <w:bookmarkStart w:id="23" w:name="_Toc430883394"/>
       <w:r>
         <w:t xml:space="preserve">Contraintes </w:t>
       </w:r>
       <w:r>
         <w:t>temporelles</w:t>
       </w:r>
+      <w:bookmarkEnd w:id="23"/>
+    </w:p>
+    <w:p>
+      <w:pPr>
+        <w:jc w:val="both"/>
+      </w:pPr>
+    </w:p>
+    <w:p>
+      <w:pPr>
+        <w:jc w:val="both"/>
+      </w:pPr>
+      <w:r>
+        <w:t xml:space="preserve">Le client n’a pas de réelles contraintes temporelles. Le projet est lancé pour une production en fin d’année scolaire H4 mais il est évident que le client </w:t>
+      </w:r>
+      <w:r>
+        <w:t xml:space="preserve">préfèrera </w:t>
+      </w:r>
+      <w:r>
+        <w:t>obtenir son site avant.</w:t>
+      </w:r>
+    </w:p>
+    <w:p>
+      <w:pPr>
+        <w:pStyle w:val="Titre3"/>
+        <w:jc w:val="both"/>
+      </w:pPr>
+      <w:bookmarkStart w:id="24" w:name="_Toc430883395"/>
+      <w:r>
+        <w:t xml:space="preserve">Contraintes </w:t>
+      </w:r>
+      <w:r>
+        <w:t>techniques</w:t>
+      </w:r>
+      <w:bookmarkEnd w:id="21"/>
       <w:bookmarkEnd w:id="22"/>
-    </w:p>
-    <w:p>
-      <w:pPr>
-        <w:jc w:val="both"/>
-      </w:pPr>
-    </w:p>
-    <w:p>
-      <w:pPr>
-        <w:jc w:val="both"/>
-      </w:pPr>
-      <w:r>
-        <w:t xml:space="preserve">Le client n’a pas de réelles contraintes temporelles. Le projet est lancé pour une production en fin d’année scolaire H4 mais il est évident que le client </w:t>
-      </w:r>
-      <w:r>
-        <w:t xml:space="preserve">préfèrera </w:t>
-      </w:r>
-      <w:r>
-        <w:t>obtenir son site avant.</w:t>
-      </w:r>
-    </w:p>
-    <w:p>
-      <w:pPr>
-        <w:pStyle w:val="Titre3"/>
-        <w:jc w:val="both"/>
-      </w:pPr>
-      <w:bookmarkStart w:id="23" w:name="_Toc430883395"/>
-      <w:r>
-        <w:t xml:space="preserve">Contraintes </w:t>
-      </w:r>
-      <w:r>
-        <w:t>techniques</w:t>
-      </w:r>
-      <w:bookmarkEnd w:id="20"/>
-      <w:bookmarkEnd w:id="21"/>
-      <w:bookmarkEnd w:id="23"/>
+      <w:bookmarkEnd w:id="24"/>
     </w:p>
     <w:p/>
     <w:p>
@@ -3470,7 +3470,7 @@
         <w:pStyle w:val="Titre3"/>
         <w:jc w:val="both"/>
       </w:pPr>
-      <w:bookmarkStart w:id="24" w:name="_Toc430883396"/>
+      <w:bookmarkStart w:id="25" w:name="_Toc430883396"/>
       <w:r>
         <w:t>Contraintes juridiques</w:t>
       </w:r>
@@ -3483,7 +3483,7 @@
       <w:r>
         <w:t xml:space="preserve"> et réglementaires</w:t>
       </w:r>
-      <w:bookmarkEnd w:id="24"/>
+      <w:bookmarkEnd w:id="25"/>
     </w:p>
     <w:p>
       <w:pPr>
@@ -3522,18 +3522,16 @@
       <w:pPr>
         <w:pStyle w:val="Titre1"/>
       </w:pPr>
-      <w:bookmarkStart w:id="25" w:name="_Toc315945705"/>
-      <w:bookmarkStart w:id="26" w:name="_Toc315946096"/>
-      <w:bookmarkStart w:id="27" w:name="_Toc430883397"/>
-      <w:bookmarkStart w:id="28" w:name="_GoBack"/>
-      <w:bookmarkEnd w:id="28"/>
+      <w:bookmarkStart w:id="26" w:name="_Toc315945705"/>
+      <w:bookmarkStart w:id="27" w:name="_Toc315946096"/>
+      <w:bookmarkStart w:id="28" w:name="_Toc430883397"/>
       <w:r>
         <w:lastRenderedPageBreak/>
         <w:t>Organisation du projet</w:t>
       </w:r>
-      <w:bookmarkEnd w:id="25"/>
       <w:bookmarkEnd w:id="26"/>
       <w:bookmarkEnd w:id="27"/>
+      <w:bookmarkEnd w:id="28"/>
     </w:p>
     <w:p>
       <w:pPr>
@@ -4207,7 +4205,7 @@
         <w:noProof/>
         <w:sz w:val="20"/>
       </w:rPr>
-      <w:t>30/11/2017</w:t>
+      <w:t>04/12/2017</w:t>
     </w:r>
     <w:r>
       <w:rPr>
@@ -4366,6 +4364,7 @@
               <w:dataBinding w:prefixMappings="xmlns:ns0='http://schemas.openxmlformats.org/package/2006/metadata/core-properties' xmlns:ns1='http://purl.org/dc/elements/1.1/'" w:xpath="/ns0:coreProperties[1]/ns1:title[1]" w:storeItemID="{6C3C8BC8-F283-45AE-878A-BAB7291924A1}"/>
               <w:text/>
             </w:sdtPr>
+            <w:sdtEndPr/>
             <w:sdtContent>
               <w:r>
                 <w:rPr>
@@ -6906,6 +6905,7 @@
   <w:style w:type="character" w:default="1" w:styleId="Policepardfaut">
     <w:name w:val="Default Paragraph Font"/>
     <w:uiPriority w:val="1"/>
+    <w:semiHidden/>
     <w:unhideWhenUsed/>
   </w:style>
   <w:style w:type="table" w:default="1" w:styleId="TableauNormal">
@@ -7635,7 +7635,7 @@
 </file>
 
 <file path=customXml/itemProps1.xml><?xml version="1.0" encoding="utf-8"?>
-<ds:datastoreItem xmlns:ds="http://schemas.openxmlformats.org/officeDocument/2006/customXml" ds:itemID="{D0D2D922-266A-4789-8A13-D4C437F51C5D}">
+<ds:datastoreItem xmlns:ds="http://schemas.openxmlformats.org/officeDocument/2006/customXml" ds:itemID="{53899052-338B-4912-B811-730C249E37FD}">
   <ds:schemaRefs>
     <ds:schemaRef ds:uri="http://schemas.openxmlformats.org/officeDocument/2006/bibliography"/>
   </ds:schemaRefs>

</xml_diff>